<commit_message>
Fin de projet, rapport en pdf
</commit_message>
<xml_diff>
--- a/Rapport de Projet.docx
+++ b/Rapport de Projet.docx
@@ -12,6 +12,8 @@
       </w:sdtPr>
       <w:sdtEndPr/>
       <w:sdtContent>
+        <w:bookmarkStart w:id="0" w:name="_GoBack" w:displacedByCustomXml="prev"/>
+        <w:bookmarkEnd w:id="0" w:displacedByCustomXml="prev"/>
         <w:p/>
         <w:p>
           <w:r>
@@ -198,18 +200,8 @@
                                           <w:sz w:val="72"/>
                                           <w:szCs w:val="72"/>
                                         </w:rPr>
-                                        <w:t xml:space="preserve">Rapport de projet : </w:t>
+                                        <w:t>Rapport de projet : FindMySchool</w:t>
                                       </w:r>
-                                      <w:proofErr w:type="spellStart"/>
-                                      <w:r>
-                                        <w:rPr>
-                                          <w:color w:val="FFFFFF" w:themeColor="background1"/>
-                                          <w:sz w:val="72"/>
-                                          <w:szCs w:val="72"/>
-                                        </w:rPr>
-                                        <w:t>FindMySchool</w:t>
-                                      </w:r>
-                                      <w:proofErr w:type="spellEnd"/>
                                     </w:sdtContent>
                                   </w:sdt>
                                 </w:p>
@@ -876,6 +868,14 @@
                                         <w:sz w:val="24"/>
                                         <w:szCs w:val="24"/>
                                       </w:rPr>
+                                      <w:t xml:space="preserve">Mai </w:t>
+                                    </w:r>
+                                    <w:r>
+                                      <w:rPr>
+                                        <w:color w:val="FFFFFF" w:themeColor="background1"/>
+                                        <w:sz w:val="24"/>
+                                        <w:szCs w:val="24"/>
+                                      </w:rPr>
                                       <w:t>2017</w:t>
                                     </w:r>
                                   </w:p>
@@ -938,6 +938,14 @@
                                   <w:szCs w:val="24"/>
                                 </w:rPr>
                               </w:pPr>
+                              <w:r>
+                                <w:rPr>
+                                  <w:color w:val="FFFFFF" w:themeColor="background1"/>
+                                  <w:sz w:val="24"/>
+                                  <w:szCs w:val="24"/>
+                                </w:rPr>
+                                <w:t xml:space="preserve">Mai </w:t>
+                              </w:r>
                               <w:r>
                                 <w:rPr>
                                   <w:color w:val="FFFFFF" w:themeColor="background1"/>
@@ -1014,7 +1022,7 @@
           <w:r>
             <w:fldChar w:fldCharType="separate"/>
           </w:r>
-          <w:hyperlink w:anchor="_Toc482374329" w:history="1">
+          <w:hyperlink w:anchor="_Toc482374963" w:history="1">
             <w:r>
               <w:rPr>
                 <w:rStyle w:val="Lienhypertexte"/>
@@ -1041,7 +1049,7 @@
                 <w:noProof/>
                 <w:webHidden/>
               </w:rPr>
-              <w:instrText xml:space="preserve"> PAGEREF _Toc482374329 \h </w:instrText>
+              <w:instrText xml:space="preserve"> PAGEREF _Toc482374963 \h </w:instrText>
             </w:r>
             <w:r>
               <w:rPr>
@@ -1084,7 +1092,7 @@
               <w:lang w:eastAsia="fr-FR"/>
             </w:rPr>
           </w:pPr>
-          <w:hyperlink w:anchor="_Toc482374330" w:history="1">
+          <w:hyperlink w:anchor="_Toc482374964" w:history="1">
             <w:r>
               <w:rPr>
                 <w:rStyle w:val="Lienhypertexte"/>
@@ -1111,7 +1119,7 @@
                 <w:noProof/>
                 <w:webHidden/>
               </w:rPr>
-              <w:instrText xml:space="preserve"> PAGEREF _Toc482374330 \h </w:instrText>
+              <w:instrText xml:space="preserve"> PAGEREF _Toc482374964 \h </w:instrText>
             </w:r>
             <w:r>
               <w:rPr>
@@ -1154,7 +1162,7 @@
               <w:lang w:eastAsia="fr-FR"/>
             </w:rPr>
           </w:pPr>
-          <w:hyperlink w:anchor="_Toc482374331" w:history="1">
+          <w:hyperlink w:anchor="_Toc482374965" w:history="1">
             <w:r>
               <w:rPr>
                 <w:rStyle w:val="Lienhypertexte"/>
@@ -1181,7 +1189,7 @@
                 <w:noProof/>
                 <w:webHidden/>
               </w:rPr>
-              <w:instrText xml:space="preserve"> PAGEREF _Toc482374331 \h </w:instrText>
+              <w:instrText xml:space="preserve"> PAGEREF _Toc482374965 \h </w:instrText>
             </w:r>
             <w:r>
               <w:rPr>
@@ -1224,7 +1232,7 @@
               <w:lang w:eastAsia="fr-FR"/>
             </w:rPr>
           </w:pPr>
-          <w:hyperlink w:anchor="_Toc482374332" w:history="1">
+          <w:hyperlink w:anchor="_Toc482374966" w:history="1">
             <w:r>
               <w:rPr>
                 <w:rStyle w:val="Lienhypertexte"/>
@@ -1251,7 +1259,7 @@
                 <w:noProof/>
                 <w:webHidden/>
               </w:rPr>
-              <w:instrText xml:space="preserve"> PAGEREF _Toc482374332 \h </w:instrText>
+              <w:instrText xml:space="preserve"> PAGEREF _Toc482374966 \h </w:instrText>
             </w:r>
             <w:r>
               <w:rPr>
@@ -1294,7 +1302,7 @@
               <w:lang w:eastAsia="fr-FR"/>
             </w:rPr>
           </w:pPr>
-          <w:hyperlink w:anchor="_Toc482374333" w:history="1">
+          <w:hyperlink w:anchor="_Toc482374967" w:history="1">
             <w:r>
               <w:rPr>
                 <w:rStyle w:val="Lienhypertexte"/>
@@ -1321,7 +1329,7 @@
                 <w:noProof/>
                 <w:webHidden/>
               </w:rPr>
-              <w:instrText xml:space="preserve"> PAGEREF _Toc482374333 \h </w:instrText>
+              <w:instrText xml:space="preserve"> PAGEREF _Toc482374967 \h </w:instrText>
             </w:r>
             <w:r>
               <w:rPr>
@@ -1364,7 +1372,7 @@
               <w:lang w:eastAsia="fr-FR"/>
             </w:rPr>
           </w:pPr>
-          <w:hyperlink w:anchor="_Toc482374334" w:history="1">
+          <w:hyperlink w:anchor="_Toc482374968" w:history="1">
             <w:r>
               <w:rPr>
                 <w:rStyle w:val="Lienhypertexte"/>
@@ -1391,7 +1399,7 @@
                 <w:noProof/>
                 <w:webHidden/>
               </w:rPr>
-              <w:instrText xml:space="preserve"> PAGEREF _Toc482374334 \h </w:instrText>
+              <w:instrText xml:space="preserve"> PAGEREF _Toc482374968 \h </w:instrText>
             </w:r>
             <w:r>
               <w:rPr>
@@ -1434,7 +1442,7 @@
               <w:lang w:eastAsia="fr-FR"/>
             </w:rPr>
           </w:pPr>
-          <w:hyperlink w:anchor="_Toc482374335" w:history="1">
+          <w:hyperlink w:anchor="_Toc482374969" w:history="1">
             <w:r>
               <w:rPr>
                 <w:rStyle w:val="Lienhypertexte"/>
@@ -1461,7 +1469,7 @@
                 <w:noProof/>
                 <w:webHidden/>
               </w:rPr>
-              <w:instrText xml:space="preserve"> PAGEREF _Toc482374335 \h </w:instrText>
+              <w:instrText xml:space="preserve"> PAGEREF _Toc482374969 \h </w:instrText>
             </w:r>
             <w:r>
               <w:rPr>
@@ -1504,7 +1512,7 @@
               <w:lang w:eastAsia="fr-FR"/>
             </w:rPr>
           </w:pPr>
-          <w:hyperlink w:anchor="_Toc482374336" w:history="1">
+          <w:hyperlink w:anchor="_Toc482374970" w:history="1">
             <w:r>
               <w:rPr>
                 <w:rStyle w:val="Lienhypertexte"/>
@@ -1531,7 +1539,7 @@
                 <w:noProof/>
                 <w:webHidden/>
               </w:rPr>
-              <w:instrText xml:space="preserve"> PAGEREF _Toc482374336 \h </w:instrText>
+              <w:instrText xml:space="preserve"> PAGEREF _Toc482374970 \h </w:instrText>
             </w:r>
             <w:r>
               <w:rPr>
@@ -1574,7 +1582,7 @@
               <w:lang w:eastAsia="fr-FR"/>
             </w:rPr>
           </w:pPr>
-          <w:hyperlink w:anchor="_Toc482374337" w:history="1">
+          <w:hyperlink w:anchor="_Toc482374971" w:history="1">
             <w:r>
               <w:rPr>
                 <w:rStyle w:val="Lienhypertexte"/>
@@ -1601,7 +1609,7 @@
                 <w:noProof/>
                 <w:webHidden/>
               </w:rPr>
-              <w:instrText xml:space="preserve"> PAGEREF _Toc482374337 \h </w:instrText>
+              <w:instrText xml:space="preserve"> PAGEREF _Toc482374971 \h </w:instrText>
             </w:r>
             <w:r>
               <w:rPr>
@@ -1644,7 +1652,7 @@
               <w:lang w:eastAsia="fr-FR"/>
             </w:rPr>
           </w:pPr>
-          <w:hyperlink w:anchor="_Toc482374338" w:history="1">
+          <w:hyperlink w:anchor="_Toc482374972" w:history="1">
             <w:r>
               <w:rPr>
                 <w:rStyle w:val="Lienhypertexte"/>
@@ -1671,7 +1679,7 @@
                 <w:noProof/>
                 <w:webHidden/>
               </w:rPr>
-              <w:instrText xml:space="preserve"> PAGEREF _Toc482374338 \h </w:instrText>
+              <w:instrText xml:space="preserve"> PAGEREF _Toc482374972 \h </w:instrText>
             </w:r>
             <w:r>
               <w:rPr>
@@ -1691,7 +1699,7 @@
                 <w:noProof/>
                 <w:webHidden/>
               </w:rPr>
-              <w:t>3</w:t>
+              <w:t>4</w:t>
             </w:r>
             <w:r>
               <w:rPr>
@@ -1723,11 +1731,11 @@
       <w:pPr>
         <w:pStyle w:val="Titre2"/>
       </w:pPr>
-      <w:bookmarkStart w:id="0" w:name="_Toc482374329"/>
+      <w:bookmarkStart w:id="1" w:name="_Toc482374963"/>
       <w:r>
         <w:t>Présentation du projet</w:t>
       </w:r>
-      <w:bookmarkEnd w:id="0"/>
+      <w:bookmarkEnd w:id="1"/>
     </w:p>
     <w:p>
       <w:r>
@@ -1749,24 +1757,19 @@
       </w:r>
     </w:p>
     <w:p>
-      <w:proofErr w:type="spellStart"/>
-      <w:r>
-        <w:t>FindMySchool</w:t>
-      </w:r>
-      <w:proofErr w:type="spellEnd"/>
-      <w:r>
-        <w:t xml:space="preserve"> offre la possibilité de rechercher de manière dynamique n’importe quel établissement et affiche les informations sur celui-ci.</w:t>
+      <w:r>
+        <w:t>FindMySchool offre la possibilité de rechercher de manière dynamique n’importe quel établissement et affiche les informations sur celui-ci.</w:t>
       </w:r>
     </w:p>
     <w:p>
       <w:pPr>
         <w:pStyle w:val="Titre2"/>
       </w:pPr>
-      <w:bookmarkStart w:id="1" w:name="_Toc482374330"/>
+      <w:bookmarkStart w:id="2" w:name="_Toc482374964"/>
       <w:r>
         <w:t>Membres de l’équipe</w:t>
       </w:r>
-      <w:bookmarkEnd w:id="1"/>
+      <w:bookmarkEnd w:id="2"/>
     </w:p>
     <w:p>
       <w:r>
@@ -1786,11 +1789,11 @@
       <w:pPr>
         <w:pStyle w:val="Titre2"/>
       </w:pPr>
-      <w:bookmarkStart w:id="2" w:name="_Toc482374331"/>
+      <w:bookmarkStart w:id="3" w:name="_Toc482374965"/>
       <w:r>
         <w:t>Répartition des tâches</w:t>
       </w:r>
-      <w:bookmarkEnd w:id="2"/>
+      <w:bookmarkEnd w:id="3"/>
     </w:p>
     <w:p>
       <w:r>
@@ -1817,11 +1820,11 @@
       <w:pPr>
         <w:pStyle w:val="Titre2"/>
       </w:pPr>
-      <w:bookmarkStart w:id="3" w:name="_Toc482374332"/>
+      <w:bookmarkStart w:id="4" w:name="_Toc482374966"/>
       <w:r>
         <w:t>Organisation</w:t>
       </w:r>
-      <w:bookmarkEnd w:id="3"/>
+      <w:bookmarkEnd w:id="4"/>
     </w:p>
     <w:p>
       <w:r>
@@ -1852,7 +1855,7 @@
       <w:pPr>
         <w:pStyle w:val="Titre2"/>
       </w:pPr>
-      <w:bookmarkStart w:id="4" w:name="_Toc482374333"/>
+      <w:bookmarkStart w:id="5" w:name="_Toc482374967"/>
       <w:r>
         <w:t xml:space="preserve">Particularités </w:t>
       </w:r>
@@ -1862,7 +1865,7 @@
       <w:r>
         <w:t>techniques</w:t>
       </w:r>
-      <w:bookmarkEnd w:id="4"/>
+      <w:bookmarkEnd w:id="5"/>
     </w:p>
     <w:p>
       <w:r>
@@ -1876,11 +1879,11 @@
       <w:pPr>
         <w:pStyle w:val="Titre3"/>
       </w:pPr>
-      <w:bookmarkStart w:id="5" w:name="_Toc482374334"/>
+      <w:bookmarkStart w:id="6" w:name="_Toc482374968"/>
       <w:r>
         <w:t>Menus déroulants</w:t>
       </w:r>
-      <w:bookmarkEnd w:id="5"/>
+      <w:bookmarkEnd w:id="6"/>
     </w:p>
     <w:p>
       <w:r>
@@ -1896,11 +1899,11 @@
       <w:pPr>
         <w:pStyle w:val="Titre3"/>
       </w:pPr>
-      <w:bookmarkStart w:id="6" w:name="_Toc482374335"/>
+      <w:bookmarkStart w:id="7" w:name="_Toc482374969"/>
       <w:r>
         <w:t>Parsing</w:t>
       </w:r>
-      <w:bookmarkEnd w:id="6"/>
+      <w:bookmarkEnd w:id="7"/>
     </w:p>
     <w:p>
       <w:r>
@@ -1947,11 +1950,11 @@
       <w:pPr>
         <w:pStyle w:val="Titre3"/>
       </w:pPr>
-      <w:bookmarkStart w:id="7" w:name="_Toc482374336"/>
+      <w:bookmarkStart w:id="8" w:name="_Toc482374970"/>
       <w:r>
         <w:t>Cookies</w:t>
       </w:r>
-      <w:bookmarkEnd w:id="7"/>
+      <w:bookmarkEnd w:id="8"/>
     </w:p>
     <w:p>
       <w:r>
@@ -1985,23 +1988,15 @@
       <w:pPr>
         <w:pStyle w:val="Titre2"/>
       </w:pPr>
-      <w:bookmarkStart w:id="8" w:name="_Toc482374337"/>
+      <w:bookmarkStart w:id="9" w:name="_Toc482374971"/>
       <w:r>
         <w:t>Plan du site</w:t>
       </w:r>
-      <w:bookmarkEnd w:id="8"/>
-    </w:p>
-    <w:p>
-      <w:r>
-        <w:t xml:space="preserve">La page d’accueil de </w:t>
-      </w:r>
-      <w:proofErr w:type="spellStart"/>
-      <w:r>
-        <w:t>FindMySchool</w:t>
-      </w:r>
-      <w:proofErr w:type="spellEnd"/>
-      <w:r>
-        <w:t xml:space="preserve"> présente brièvement le site. Un menu permet de choisir les critères de tri désirés, ou d’accéder aux graphes.</w:t>
+      <w:bookmarkEnd w:id="9"/>
+    </w:p>
+    <w:p>
+      <w:r>
+        <w:t>La page d’accueil de FindMySchool présente brièvement le site. Un menu permet de choisir les critères de tri désirés, ou d’accéder aux graphes.</w:t>
       </w:r>
       <w:r>
         <w:t xml:space="preserve"> </w:t>
@@ -2116,7 +2111,29 @@
     </w:p>
     <w:p>
       <w:r>
-        <w:t>Un onglet supplémentaire permet d’avoir accès aux graphes mettant en évidence la répartition des établissements en fonction des régions et des académies</w:t>
+        <w:t>Un onglet supplémentaire permet d’avoir accès aux graphes</w:t>
+      </w:r>
+      <w:r>
+        <w:t xml:space="preserve">, créés avec le </w:t>
+      </w:r>
+      <w:proofErr w:type="spellStart"/>
+      <w:r>
+        <w:t>framework</w:t>
+      </w:r>
+      <w:proofErr w:type="spellEnd"/>
+      <w:r>
+        <w:t xml:space="preserve"> </w:t>
+      </w:r>
+      <w:proofErr w:type="spellStart"/>
+      <w:r>
+        <w:t>JGraph</w:t>
+      </w:r>
+      <w:proofErr w:type="spellEnd"/>
+      <w:r>
+        <w:t>,</w:t>
+      </w:r>
+      <w:r>
+        <w:t xml:space="preserve"> mettant en évidence la répartition des établissements en fonction des régions et des académies</w:t>
       </w:r>
       <w:r>
         <w:t>.</w:t>
@@ -2177,14 +2194,12 @@
           </wp:inline>
         </w:drawing>
       </w:r>
-      <w:bookmarkStart w:id="9" w:name="_GoBack"/>
-      <w:bookmarkEnd w:id="9"/>
     </w:p>
     <w:p>
       <w:pPr>
         <w:pStyle w:val="Titre2"/>
       </w:pPr>
-      <w:bookmarkStart w:id="10" w:name="_Toc482374338"/>
+      <w:bookmarkStart w:id="10" w:name="_Toc482374972"/>
       <w:r>
         <w:t>Charte graphique</w:t>
       </w:r>
@@ -2313,15 +2328,7 @@
     </w:p>
     <w:p>
       <w:r>
-        <w:t>Le logo est composé du texte « </w:t>
-      </w:r>
-      <w:proofErr w:type="spellStart"/>
-      <w:r>
-        <w:t>FindMySchool</w:t>
-      </w:r>
-      <w:proofErr w:type="spellEnd"/>
-      <w:r>
-        <w:t> », le « </w:t>
+        <w:t>Le logo est composé du texte « FindMySchool », le « </w:t>
       </w:r>
       <w:proofErr w:type="spellStart"/>
       <w:r>
@@ -3398,7 +3405,7 @@
 </file>
 
 <file path=customXml/itemProps2.xml><?xml version="1.0" encoding="utf-8"?>
-<ds:datastoreItem xmlns:ds="http://schemas.openxmlformats.org/officeDocument/2006/customXml" ds:itemID="{EB179B92-ACFC-4B23-88DB-4ECD22FD7B36}">
+<ds:datastoreItem xmlns:ds="http://schemas.openxmlformats.org/officeDocument/2006/customXml" ds:itemID="{410CA54F-40AF-4A38-B6F2-BAFA7BD5108C}">
   <ds:schemaRefs>
     <ds:schemaRef ds:uri="http://schemas.openxmlformats.org/officeDocument/2006/bibliography"/>
   </ds:schemaRefs>

</xml_diff>